<commit_message>
intro done for now
</commit_message>
<xml_diff>
--- a/Doc/Reaserch Paper.docx
+++ b/Doc/Reaserch Paper.docx
@@ -237,11 +237,13 @@
           <w:numId w:val="1"/>
         </w:numPr>
         <w:rPr>
-          <w:lang w:val="en-GB"/>
-        </w:rPr>
-      </w:pPr>
-      <w:r>
-        <w:rPr>
+          <w:strike/>
+          <w:lang w:val="en-GB"/>
+        </w:rPr>
+      </w:pPr>
+      <w:r>
+        <w:rPr>
+          <w:strike/>
           <w:lang w:val="en-GB"/>
         </w:rPr>
         <w:t>Introduction to the concept of synthetic evaluation datasets</w:t>
@@ -254,11 +256,13 @@
           <w:numId w:val="1"/>
         </w:numPr>
         <w:rPr>
-          <w:lang w:val="en-GB"/>
-        </w:rPr>
-      </w:pPr>
-      <w:r>
-        <w:rPr>
+          <w:strike/>
+          <w:lang w:val="en-GB"/>
+        </w:rPr>
+      </w:pPr>
+      <w:r>
+        <w:rPr>
+          <w:strike/>
           <w:lang w:val="en-GB"/>
         </w:rPr>
         <w:t>Objectives of the paper</w:t>
@@ -808,21 +812,148 @@
         <w:rPr>
           <w:lang w:val="en-GB"/>
         </w:rPr>
-        <w:t xml:space="preserve">Creating similar </w:t>
-      </w:r>
-      <w:proofErr w:type="spellStart"/>
-      <w:r>
-        <w:rPr>
-          <w:lang w:val="en-GB"/>
-        </w:rPr>
-        <w:t>similar</w:t>
-      </w:r>
-      <w:proofErr w:type="spellEnd"/>
-      <w:r>
-        <w:rPr>
-          <w:lang w:val="en-GB"/>
-        </w:rPr>
-        <w:t xml:space="preserve"> dataset for </w:t>
+        <w:t>Creating a comparable evaluation dataset for the Serbian language manually would necessitate a significant effort, involving either a small number of expert annotators or a larger group of less skilled annotators.</w:t>
+      </w:r>
+    </w:p>
+    <w:p>
+      <w:pPr>
+        <w:rPr>
+          <w:lang w:val="en-GB"/>
+        </w:rPr>
+      </w:pPr>
+      <w:r>
+        <w:rPr>
+          <w:lang w:val="en-GB"/>
+        </w:rPr>
+        <w:t xml:space="preserve">The solution proposed here is to synthetic dataset, a </w:t>
+      </w:r>
+      <w:r>
+        <w:rPr>
+          <w:lang w:val="en-GB"/>
+        </w:rPr>
+        <w:t>corpus</w:t>
+      </w:r>
+      <w:r>
+        <w:rPr>
+          <w:lang w:val="en-GB"/>
+        </w:rPr>
+        <w:t xml:space="preserve"> annotated by Large Language Models (LLM)</w:t>
+      </w:r>
+      <w:r>
+        <w:rPr>
+          <w:lang w:val="en-GB"/>
+        </w:rPr>
+        <w:t>.</w:t>
+      </w:r>
+    </w:p>
+    <w:p>
+      <w:pPr>
+        <w:rPr>
+          <w:lang w:val="en-GB"/>
+        </w:rPr>
+      </w:pPr>
+      <w:r>
+        <w:rPr>
+          <w:lang w:val="en-GB"/>
+        </w:rPr>
+        <w:t xml:space="preserve">For purposes of </w:t>
+      </w:r>
+      <w:r>
+        <w:rPr>
+          <w:lang w:val="en-GB"/>
+        </w:rPr>
+        <w:t xml:space="preserve">NLP tasks, among them sentiment analysis,  LLMs have proven that can perform adequate annotation with just a few examples </w:t>
+      </w:r>
+      <w:r>
+        <w:rPr>
+          <w:lang w:val="en-GB"/>
+        </w:rPr>
+        <w:fldChar w:fldCharType="begin"/>
+      </w:r>
+      <w:r>
+        <w:rPr>
+          <w:lang w:val="en-GB"/>
+        </w:rPr>
+        <w:instrText xml:space="preserve"> ADDIN ZOTERO_ITEM CSL_CITATION {"citationID":"58TZVNPL","properties":{"formattedCitation":"(Brown et al., 2020)","plainCitation":"(Brown et al., 2020)","noteIndex":0},"citationItems":[{"id":134,"uris":["http://zotero.org/users/11870508/items/VUMZ8S7S"],"itemData":{"id":134,"type":"article","abstract":"Recent work has demonstrated substantial gains on many NLP tasks and benchmarks by pre-training on a large corpus of text followed by fine-tuning on a specific task. While typically task-agnostic in architecture, this method still requires task-specific fine-tuning datasets of thousands or tens of thousands of examples. By contrast, humans can generally perform a new language task from only a few examples or from simple instructions - something which current NLP systems still largely struggle to do. Here we show that scaling up language models greatly improves task-agnostic, few-shot performance, sometimes even reaching competitiveness with prior state-of-the-art fine-tuning approaches. Specifically, we train GPT-3, an autoregressive language model with 175 billion parameters, 10x more than any previous non-sparse language model, and test its performance in the few-shot setting. For all tasks, GPT-3 is applied without any gradient updates or fine-tuning, with tasks and few-shot demonstrations specified purely via text interaction with the model. GPT-3 achieves strong performance on many NLP datasets, including translation, question-answering, and cloze tasks, as well as several tasks that require on-the-fly reasoning or domain adaptation, such as unscrambling words, using a novel word in a sentence, or performing 3-digit arithmetic. At the same time, we also identify some datasets where GPT-3's few-shot learning still struggles, as well as some datasets where GPT-3 faces methodological issues related to training on large web corpora. Finally, we find that GPT-3 can generate samples of news articles which human evaluators have difficulty distinguishing from articles written by humans. We discuss broader societal impacts of this finding and of GPT-3 in general.","DOI":"10.48550/arXiv.2005.14165","note":"arXiv:2005.14165 [cs]","number":"arXiv:2005.14165","publisher":"arXiv","source":"arXiv.org","title":"Language Models are Few-Shot Learners","URL":"http://arxiv.org/abs/2005.14165","author":[{"family":"Brown","given":"Tom B."},{"family":"Mann","given":"Benjamin"},{"family":"Ryder","given":"Nick"},{"family":"Subbiah","given":"Melanie"},{"family":"Kaplan","given":"Jared"},{"family":"Dhariwal","given":"Prafulla"},{"family":"Neelakantan","given":"Arvind"},{"family":"Shyam","given":"Pranav"},{"family":"Sastry","given":"Girish"},{"family":"Askell","given":"Amanda"},{"family":"Agarwal","given":"Sandhini"},{"family":"Herbert-Voss","given":"Ariel"},{"family":"Krueger","given":"Gretchen"},{"family":"Henighan","given":"Tom"},{"family":"Child","given":"Rewon"},{"family":"Ramesh","given":"Aditya"},{"family":"Ziegler","given":"Daniel M."},{"family":"Wu","given":"Jeffrey"},{"family":"Winter","given":"Clemens"},{"family":"Hesse","given":"Christopher"},{"family":"Chen","given":"Mark"},{"family":"Sigler","given":"Eric"},{"family":"Litwin","given":"Mateusz"},{"family":"Gray","given":"Scott"},{"family":"Chess","given":"Benjamin"},{"family":"Clark","given":"Jack"},{"family":"Berner","given":"Christopher"},{"family":"McCandlish","given":"Sam"},{"family":"Radford","given":"Alec"},{"family":"Sutskever","given":"Ilya"},{"family":"Amodei","given":"Dario"}],"accessed":{"date-parts":[["2024",2,8]]},"issued":{"date-parts":[["2020",7,22]]}}}],"schema":"https://github.com/citation-style-language/schema/raw/master/csl-citation.json"} </w:instrText>
+      </w:r>
+      <w:r>
+        <w:rPr>
+          <w:lang w:val="en-GB"/>
+        </w:rPr>
+        <w:fldChar w:fldCharType="separate"/>
+      </w:r>
+      <w:r>
+        <w:rPr>
+          <w:rFonts w:ascii="Calibri" w:hAnsi="Calibri" w:cs="Calibri"/>
+        </w:rPr>
+        <w:t>(</w:t>
+      </w:r>
+      <w:proofErr w:type="spellStart"/>
+      <w:r>
+        <w:rPr>
+          <w:rFonts w:ascii="Calibri" w:hAnsi="Calibri" w:cs="Calibri"/>
+        </w:rPr>
+        <w:t>Brown</w:t>
+      </w:r>
+      <w:proofErr w:type="spellEnd"/>
+      <w:r>
+        <w:rPr>
+          <w:rFonts w:ascii="Calibri" w:hAnsi="Calibri" w:cs="Calibri"/>
+        </w:rPr>
+        <w:t xml:space="preserve"> et </w:t>
+      </w:r>
+      <w:proofErr w:type="spellStart"/>
+      <w:r>
+        <w:rPr>
+          <w:rFonts w:ascii="Calibri" w:hAnsi="Calibri" w:cs="Calibri"/>
+        </w:rPr>
+        <w:t>al</w:t>
+      </w:r>
+      <w:proofErr w:type="spellEnd"/>
+      <w:r>
+        <w:rPr>
+          <w:rFonts w:ascii="Calibri" w:hAnsi="Calibri" w:cs="Calibri"/>
+        </w:rPr>
+        <w:t>., 2020)</w:t>
+      </w:r>
+      <w:r>
+        <w:rPr>
+          <w:lang w:val="en-GB"/>
+        </w:rPr>
+        <w:fldChar w:fldCharType="end"/>
+      </w:r>
+      <w:r>
+        <w:rPr>
+          <w:lang w:val="en-GB"/>
+        </w:rPr>
+        <w:t xml:space="preserve">. </w:t>
+      </w:r>
+    </w:p>
+    <w:p>
+      <w:pPr>
+        <w:rPr>
+          <w:lang w:val="en-GB"/>
+        </w:rPr>
+      </w:pPr>
+      <w:r>
+        <w:rPr>
+          <w:lang w:val="en-GB"/>
+        </w:rPr>
+        <w:t xml:space="preserve">This raises the question of whether LLMs could be employed not just to create an evaluation dataset, but to annotate the entirety of Serbian WordNet with sentiment polarity values. The decision to focus on creating a </w:t>
+      </w:r>
+      <w:proofErr w:type="gramStart"/>
+      <w:r>
+        <w:rPr>
+          <w:lang w:val="en-GB"/>
+        </w:rPr>
+        <w:t>small evaluation dataset stems</w:t>
+      </w:r>
+      <w:proofErr w:type="gramEnd"/>
+      <w:r>
+        <w:rPr>
+          <w:lang w:val="en-GB"/>
+        </w:rPr>
+        <w:t xml:space="preserve"> from the prohibitive computational expense associated with annotating the entire network.</w:t>
       </w:r>
     </w:p>
     <w:p>
@@ -1135,6 +1266,105 @@
     </w:p>
     <w:p>
       <w:pPr>
+        <w:rPr>
+          <w:lang w:val="en-GB"/>
+        </w:rPr>
+      </w:pPr>
+      <w:r>
+        <w:rPr>
+          <w:lang w:val="en-GB"/>
+        </w:rPr>
+        <w:t xml:space="preserve">Idea: Use the Sr-pol-set to find </w:t>
+      </w:r>
+      <w:proofErr w:type="spellStart"/>
+      <w:r>
+        <w:rPr>
+          <w:lang w:val="en-GB"/>
+        </w:rPr>
+        <w:t>synstes</w:t>
+      </w:r>
+      <w:proofErr w:type="spellEnd"/>
+      <w:r>
+        <w:rPr>
+          <w:lang w:val="en-GB"/>
+        </w:rPr>
+        <w:t xml:space="preserve"> that POS and NED &lt;0.5. Which should show </w:t>
+      </w:r>
+      <w:proofErr w:type="spellStart"/>
+      <w:r>
+        <w:rPr>
+          <w:lang w:val="en-GB"/>
+        </w:rPr>
+        <w:t>diffence</w:t>
+      </w:r>
+      <w:proofErr w:type="spellEnd"/>
+      <w:r>
+        <w:rPr>
+          <w:lang w:val="en-GB"/>
+        </w:rPr>
+        <w:t xml:space="preserve"> of polarity between </w:t>
+      </w:r>
+      <w:proofErr w:type="spellStart"/>
+      <w:r>
+        <w:rPr>
+          <w:lang w:val="en-GB"/>
+        </w:rPr>
+        <w:t>Serbain</w:t>
+      </w:r>
+      <w:proofErr w:type="spellEnd"/>
+      <w:r>
+        <w:rPr>
+          <w:lang w:val="en-GB"/>
+        </w:rPr>
+        <w:t xml:space="preserve"> and English. </w:t>
+      </w:r>
+    </w:p>
+    <w:p>
+      <w:pPr>
+        <w:rPr>
+          <w:lang w:val="en-GB"/>
+        </w:rPr>
+      </w:pPr>
+      <w:r>
+        <w:rPr>
+          <w:lang w:val="en-GB"/>
+        </w:rPr>
+        <w:lastRenderedPageBreak/>
+        <w:t xml:space="preserve">Use that set to choose some, selected </w:t>
+      </w:r>
+      <w:proofErr w:type="spellStart"/>
+      <w:r>
+        <w:rPr>
+          <w:lang w:val="en-GB"/>
+        </w:rPr>
+        <w:t>pos</w:t>
+      </w:r>
+      <w:proofErr w:type="spellEnd"/>
+      <w:r>
+        <w:rPr>
+          <w:lang w:val="en-GB"/>
+        </w:rPr>
+        <w:t xml:space="preserve">, neg and </w:t>
+      </w:r>
+      <w:proofErr w:type="spellStart"/>
+      <w:proofErr w:type="gramStart"/>
+      <w:r>
+        <w:rPr>
+          <w:lang w:val="en-GB"/>
+        </w:rPr>
+        <w:t>obj</w:t>
+      </w:r>
+      <w:proofErr w:type="spellEnd"/>
+      <w:proofErr w:type="gramEnd"/>
+      <w:r>
+        <w:rPr>
+          <w:lang w:val="en-GB"/>
+        </w:rPr>
+        <w:t xml:space="preserve"> </w:t>
+      </w:r>
+    </w:p>
+    <w:p>
+      <w:pPr>
         <w:pStyle w:val="Heading1"/>
         <w:rPr>
           <w:lang w:val="en-GB"/>
@@ -1282,7 +1512,6 @@
         <w:rPr>
           <w:lang w:val="en-GB"/>
         </w:rPr>
-        <w:lastRenderedPageBreak/>
         <w:t>Results</w:t>
       </w:r>
     </w:p>
@@ -1802,6 +2031,379 @@
         <w:rPr>
           <w:rFonts w:ascii="Calibri" w:hAnsi="Calibri" w:cs="Calibri"/>
         </w:rPr>
+        <w:lastRenderedPageBreak/>
+        <w:t>Brown</w:t>
+      </w:r>
+      <w:proofErr w:type="spellEnd"/>
+      <w:r>
+        <w:rPr>
+          <w:rFonts w:ascii="Calibri" w:hAnsi="Calibri" w:cs="Calibri"/>
+        </w:rPr>
+        <w:t xml:space="preserve">, T. B., </w:t>
+      </w:r>
+      <w:proofErr w:type="spellStart"/>
+      <w:r>
+        <w:rPr>
+          <w:rFonts w:ascii="Calibri" w:hAnsi="Calibri" w:cs="Calibri"/>
+        </w:rPr>
+        <w:t>Mann</w:t>
+      </w:r>
+      <w:proofErr w:type="spellEnd"/>
+      <w:r>
+        <w:rPr>
+          <w:rFonts w:ascii="Calibri" w:hAnsi="Calibri" w:cs="Calibri"/>
+        </w:rPr>
+        <w:t xml:space="preserve">, B., </w:t>
+      </w:r>
+      <w:proofErr w:type="spellStart"/>
+      <w:r>
+        <w:rPr>
+          <w:rFonts w:ascii="Calibri" w:hAnsi="Calibri" w:cs="Calibri"/>
+        </w:rPr>
+        <w:t>Ryder</w:t>
+      </w:r>
+      <w:proofErr w:type="spellEnd"/>
+      <w:r>
+        <w:rPr>
+          <w:rFonts w:ascii="Calibri" w:hAnsi="Calibri" w:cs="Calibri"/>
+        </w:rPr>
+        <w:t xml:space="preserve">, N., </w:t>
+      </w:r>
+      <w:proofErr w:type="spellStart"/>
+      <w:r>
+        <w:rPr>
+          <w:rFonts w:ascii="Calibri" w:hAnsi="Calibri" w:cs="Calibri"/>
+        </w:rPr>
+        <w:t>Subbiah</w:t>
+      </w:r>
+      <w:proofErr w:type="spellEnd"/>
+      <w:r>
+        <w:rPr>
+          <w:rFonts w:ascii="Calibri" w:hAnsi="Calibri" w:cs="Calibri"/>
+        </w:rPr>
+        <w:t xml:space="preserve">, M., </w:t>
+      </w:r>
+      <w:proofErr w:type="spellStart"/>
+      <w:r>
+        <w:rPr>
+          <w:rFonts w:ascii="Calibri" w:hAnsi="Calibri" w:cs="Calibri"/>
+        </w:rPr>
+        <w:t>Kaplan</w:t>
+      </w:r>
+      <w:proofErr w:type="spellEnd"/>
+      <w:r>
+        <w:rPr>
+          <w:rFonts w:ascii="Calibri" w:hAnsi="Calibri" w:cs="Calibri"/>
+        </w:rPr>
+        <w:t xml:space="preserve">, J., </w:t>
+      </w:r>
+      <w:proofErr w:type="spellStart"/>
+      <w:r>
+        <w:rPr>
+          <w:rFonts w:ascii="Calibri" w:hAnsi="Calibri" w:cs="Calibri"/>
+        </w:rPr>
+        <w:t>Dhariwal</w:t>
+      </w:r>
+      <w:proofErr w:type="spellEnd"/>
+      <w:r>
+        <w:rPr>
+          <w:rFonts w:ascii="Calibri" w:hAnsi="Calibri" w:cs="Calibri"/>
+        </w:rPr>
+        <w:t xml:space="preserve">, P., </w:t>
+      </w:r>
+      <w:proofErr w:type="spellStart"/>
+      <w:r>
+        <w:rPr>
+          <w:rFonts w:ascii="Calibri" w:hAnsi="Calibri" w:cs="Calibri"/>
+        </w:rPr>
+        <w:t>Neelakantan</w:t>
+      </w:r>
+      <w:proofErr w:type="spellEnd"/>
+      <w:r>
+        <w:rPr>
+          <w:rFonts w:ascii="Calibri" w:hAnsi="Calibri" w:cs="Calibri"/>
+        </w:rPr>
+        <w:t xml:space="preserve">, A., </w:t>
+      </w:r>
+      <w:proofErr w:type="spellStart"/>
+      <w:r>
+        <w:rPr>
+          <w:rFonts w:ascii="Calibri" w:hAnsi="Calibri" w:cs="Calibri"/>
+        </w:rPr>
+        <w:t>Shyam</w:t>
+      </w:r>
+      <w:proofErr w:type="spellEnd"/>
+      <w:r>
+        <w:rPr>
+          <w:rFonts w:ascii="Calibri" w:hAnsi="Calibri" w:cs="Calibri"/>
+        </w:rPr>
+        <w:t xml:space="preserve">, P., </w:t>
+      </w:r>
+      <w:proofErr w:type="spellStart"/>
+      <w:r>
+        <w:rPr>
+          <w:rFonts w:ascii="Calibri" w:hAnsi="Calibri" w:cs="Calibri"/>
+        </w:rPr>
+        <w:t>Sastry</w:t>
+      </w:r>
+      <w:proofErr w:type="spellEnd"/>
+      <w:r>
+        <w:rPr>
+          <w:rFonts w:ascii="Calibri" w:hAnsi="Calibri" w:cs="Calibri"/>
+        </w:rPr>
+        <w:t xml:space="preserve">, G., </w:t>
+      </w:r>
+      <w:proofErr w:type="spellStart"/>
+      <w:r>
+        <w:rPr>
+          <w:rFonts w:ascii="Calibri" w:hAnsi="Calibri" w:cs="Calibri"/>
+        </w:rPr>
+        <w:t>Askell</w:t>
+      </w:r>
+      <w:proofErr w:type="spellEnd"/>
+      <w:r>
+        <w:rPr>
+          <w:rFonts w:ascii="Calibri" w:hAnsi="Calibri" w:cs="Calibri"/>
+        </w:rPr>
+        <w:t xml:space="preserve">, A., </w:t>
+      </w:r>
+      <w:proofErr w:type="spellStart"/>
+      <w:r>
+        <w:rPr>
+          <w:rFonts w:ascii="Calibri" w:hAnsi="Calibri" w:cs="Calibri"/>
+        </w:rPr>
+        <w:t>Agarwal</w:t>
+      </w:r>
+      <w:proofErr w:type="spellEnd"/>
+      <w:r>
+        <w:rPr>
+          <w:rFonts w:ascii="Calibri" w:hAnsi="Calibri" w:cs="Calibri"/>
+        </w:rPr>
+        <w:t>, S., Herbert-</w:t>
+      </w:r>
+      <w:proofErr w:type="spellStart"/>
+      <w:r>
+        <w:rPr>
+          <w:rFonts w:ascii="Calibri" w:hAnsi="Calibri" w:cs="Calibri"/>
+        </w:rPr>
+        <w:t>Voss</w:t>
+      </w:r>
+      <w:proofErr w:type="spellEnd"/>
+      <w:r>
+        <w:rPr>
+          <w:rFonts w:ascii="Calibri" w:hAnsi="Calibri" w:cs="Calibri"/>
+        </w:rPr>
+        <w:t xml:space="preserve">, A., </w:t>
+      </w:r>
+      <w:proofErr w:type="spellStart"/>
+      <w:r>
+        <w:rPr>
+          <w:rFonts w:ascii="Calibri" w:hAnsi="Calibri" w:cs="Calibri"/>
+        </w:rPr>
+        <w:t>Krueger</w:t>
+      </w:r>
+      <w:proofErr w:type="spellEnd"/>
+      <w:r>
+        <w:rPr>
+          <w:rFonts w:ascii="Calibri" w:hAnsi="Calibri" w:cs="Calibri"/>
+        </w:rPr>
+        <w:t xml:space="preserve">, G., </w:t>
+      </w:r>
+      <w:proofErr w:type="spellStart"/>
+      <w:r>
+        <w:rPr>
+          <w:rFonts w:ascii="Calibri" w:hAnsi="Calibri" w:cs="Calibri"/>
+        </w:rPr>
+        <w:t>Henighan</w:t>
+      </w:r>
+      <w:proofErr w:type="spellEnd"/>
+      <w:r>
+        <w:rPr>
+          <w:rFonts w:ascii="Calibri" w:hAnsi="Calibri" w:cs="Calibri"/>
+        </w:rPr>
+        <w:t xml:space="preserve">, T., </w:t>
+      </w:r>
+      <w:proofErr w:type="spellStart"/>
+      <w:r>
+        <w:rPr>
+          <w:rFonts w:ascii="Calibri" w:hAnsi="Calibri" w:cs="Calibri"/>
+        </w:rPr>
+        <w:t>Child</w:t>
+      </w:r>
+      <w:proofErr w:type="spellEnd"/>
+      <w:r>
+        <w:rPr>
+          <w:rFonts w:ascii="Calibri" w:hAnsi="Calibri" w:cs="Calibri"/>
+        </w:rPr>
+        <w:t xml:space="preserve">, R., </w:t>
+      </w:r>
+      <w:proofErr w:type="spellStart"/>
+      <w:r>
+        <w:rPr>
+          <w:rFonts w:ascii="Calibri" w:hAnsi="Calibri" w:cs="Calibri"/>
+        </w:rPr>
+        <w:t>Ramesh</w:t>
+      </w:r>
+      <w:proofErr w:type="spellEnd"/>
+      <w:r>
+        <w:rPr>
+          <w:rFonts w:ascii="Calibri" w:hAnsi="Calibri" w:cs="Calibri"/>
+        </w:rPr>
+        <w:t xml:space="preserve">, A., </w:t>
+      </w:r>
+      <w:proofErr w:type="spellStart"/>
+      <w:r>
+        <w:rPr>
+          <w:rFonts w:ascii="Calibri" w:hAnsi="Calibri" w:cs="Calibri"/>
+        </w:rPr>
+        <w:t>Ziegler</w:t>
+      </w:r>
+      <w:proofErr w:type="spellEnd"/>
+      <w:r>
+        <w:rPr>
+          <w:rFonts w:ascii="Calibri" w:hAnsi="Calibri" w:cs="Calibri"/>
+        </w:rPr>
+        <w:t xml:space="preserve">, D. M., </w:t>
+      </w:r>
+      <w:proofErr w:type="spellStart"/>
+      <w:r>
+        <w:rPr>
+          <w:rFonts w:ascii="Calibri" w:hAnsi="Calibri" w:cs="Calibri"/>
+        </w:rPr>
+        <w:t>Wu</w:t>
+      </w:r>
+      <w:proofErr w:type="spellEnd"/>
+      <w:r>
+        <w:rPr>
+          <w:rFonts w:ascii="Calibri" w:hAnsi="Calibri" w:cs="Calibri"/>
+        </w:rPr>
+        <w:t xml:space="preserve">, J., </w:t>
+      </w:r>
+      <w:proofErr w:type="spellStart"/>
+      <w:r>
+        <w:rPr>
+          <w:rFonts w:ascii="Calibri" w:hAnsi="Calibri" w:cs="Calibri"/>
+        </w:rPr>
+        <w:t>Winter</w:t>
+      </w:r>
+      <w:proofErr w:type="spellEnd"/>
+      <w:r>
+        <w:rPr>
+          <w:rFonts w:ascii="Calibri" w:hAnsi="Calibri" w:cs="Calibri"/>
+        </w:rPr>
+        <w:t xml:space="preserve">, C., … </w:t>
+      </w:r>
+      <w:proofErr w:type="spellStart"/>
+      <w:r>
+        <w:rPr>
+          <w:rFonts w:ascii="Calibri" w:hAnsi="Calibri" w:cs="Calibri"/>
+        </w:rPr>
+        <w:t>Amodei</w:t>
+      </w:r>
+      <w:proofErr w:type="spellEnd"/>
+      <w:r>
+        <w:rPr>
+          <w:rFonts w:ascii="Calibri" w:hAnsi="Calibri" w:cs="Calibri"/>
+        </w:rPr>
+        <w:t xml:space="preserve">, D. (2020). </w:t>
+      </w:r>
+      <w:proofErr w:type="spellStart"/>
+      <w:r>
+        <w:rPr>
+          <w:rFonts w:ascii="Calibri" w:hAnsi="Calibri" w:cs="Calibri"/>
+          <w:i/>
+          <w:iCs/>
+        </w:rPr>
+        <w:t>Language</w:t>
+      </w:r>
+      <w:proofErr w:type="spellEnd"/>
+      <w:r>
+        <w:rPr>
+          <w:rFonts w:ascii="Calibri" w:hAnsi="Calibri" w:cs="Calibri"/>
+          <w:i/>
+          <w:iCs/>
+        </w:rPr>
+        <w:t xml:space="preserve"> </w:t>
+      </w:r>
+      <w:proofErr w:type="spellStart"/>
+      <w:r>
+        <w:rPr>
+          <w:rFonts w:ascii="Calibri" w:hAnsi="Calibri" w:cs="Calibri"/>
+          <w:i/>
+          <w:iCs/>
+        </w:rPr>
+        <w:t>Models</w:t>
+      </w:r>
+      <w:proofErr w:type="spellEnd"/>
+      <w:r>
+        <w:rPr>
+          <w:rFonts w:ascii="Calibri" w:hAnsi="Calibri" w:cs="Calibri"/>
+          <w:i/>
+          <w:iCs/>
+        </w:rPr>
+        <w:t xml:space="preserve"> are </w:t>
+      </w:r>
+      <w:proofErr w:type="spellStart"/>
+      <w:r>
+        <w:rPr>
+          <w:rFonts w:ascii="Calibri" w:hAnsi="Calibri" w:cs="Calibri"/>
+          <w:i/>
+          <w:iCs/>
+        </w:rPr>
+        <w:t>Few-Shot</w:t>
+      </w:r>
+      <w:proofErr w:type="spellEnd"/>
+      <w:r>
+        <w:rPr>
+          <w:rFonts w:ascii="Calibri" w:hAnsi="Calibri" w:cs="Calibri"/>
+          <w:i/>
+          <w:iCs/>
+        </w:rPr>
+        <w:t xml:space="preserve"> </w:t>
+      </w:r>
+      <w:proofErr w:type="spellStart"/>
+      <w:r>
+        <w:rPr>
+          <w:rFonts w:ascii="Calibri" w:hAnsi="Calibri" w:cs="Calibri"/>
+          <w:i/>
+          <w:iCs/>
+        </w:rPr>
+        <w:t>Learners</w:t>
+      </w:r>
+      <w:proofErr w:type="spellEnd"/>
+      <w:r>
+        <w:rPr>
+          <w:rFonts w:ascii="Calibri" w:hAnsi="Calibri" w:cs="Calibri"/>
+        </w:rPr>
+        <w:t xml:space="preserve"> (arXiv:2005.14165). </w:t>
+      </w:r>
+      <w:proofErr w:type="spellStart"/>
+      <w:r>
+        <w:rPr>
+          <w:rFonts w:ascii="Calibri" w:hAnsi="Calibri" w:cs="Calibri"/>
+        </w:rPr>
+        <w:t>arXiv</w:t>
+      </w:r>
+      <w:proofErr w:type="spellEnd"/>
+      <w:r>
+        <w:rPr>
+          <w:rFonts w:ascii="Calibri" w:hAnsi="Calibri" w:cs="Calibri"/>
+        </w:rPr>
+        <w:t>. https://doi.org/10.48550/arXiv.2005.14165</w:t>
+      </w:r>
+    </w:p>
+    <w:p>
+      <w:pPr>
+        <w:pStyle w:val="Bibliography"/>
+        <w:rPr>
+          <w:rFonts w:ascii="Calibri" w:hAnsi="Calibri" w:cs="Calibri"/>
+        </w:rPr>
+      </w:pPr>
+      <w:proofErr w:type="spellStart"/>
+      <w:r>
+        <w:rPr>
+          <w:rFonts w:ascii="Calibri" w:hAnsi="Calibri" w:cs="Calibri"/>
+        </w:rPr>
         <w:t>Denecke</w:t>
       </w:r>
       <w:proofErr w:type="spellEnd"/>
@@ -1823,7 +2425,21 @@
         <w:rPr>
           <w:rFonts w:ascii="Calibri" w:hAnsi="Calibri" w:cs="Calibri"/>
         </w:rPr>
-        <w:t xml:space="preserve"> SentiWordNet </w:t>
+        <w:t xml:space="preserve"> </w:t>
+      </w:r>
+      <w:proofErr w:type="spellStart"/>
+      <w:r>
+        <w:rPr>
+          <w:rFonts w:ascii="Calibri" w:hAnsi="Calibri" w:cs="Calibri"/>
+        </w:rPr>
+        <w:t>SentiWordNet</w:t>
+      </w:r>
+      <w:proofErr w:type="spellEnd"/>
+      <w:r>
+        <w:rPr>
+          <w:rFonts w:ascii="Calibri" w:hAnsi="Calibri" w:cs="Calibri"/>
+        </w:rPr>
+        <w:t xml:space="preserve"> </w:t>
       </w:r>
       <w:proofErr w:type="spellStart"/>
       <w:r>

</xml_diff>